<commit_message>
Fix all bugs with invoices and add datasets/ to .gitignore
</commit_message>
<xml_diff>
--- a/templates/invoice/invoice_template.docx
+++ b/templates/invoice/invoice_template.docx
@@ -495,7 +495,7 @@
           <w:u w:val="single"/>
           <w:lang w:val="en-US"/>
         </w:rPr>
-        <w:t>shipper</w:t>
+        <w:t>seller</w:t>
       </w:r>
       <w:r>
         <w:rPr>
@@ -631,7 +631,7 @@
           <w:u w:val="single"/>
           <w:lang w:val="en-US"/>
         </w:rPr>
-        <w:t>consignee</w:t>
+        <w:t>buyer</w:t>
       </w:r>
       <w:r>
         <w:rPr>
@@ -946,70 +946,6 @@
           <w:szCs w:val="20"/>
         </w:rPr>
         <w:t>____________________ (7)</w:t>
-      </w:r>
-    </w:p>
-    <w:p>
-      <w:pPr>
-        <w:pStyle w:val="1"/>
-        <w:keepNext w:val="0"/>
-        <w:autoSpaceDE w:val="0"/>
-        <w:autoSpaceDN w:val="0"/>
-        <w:adjustRightInd w:val="0"/>
-        <w:spacing w:before="0" w:after="0"/>
-        <w:jc w:val="both"/>
-        <w:rPr>
-          <w:rFonts w:ascii="Courier New" w:hAnsi="Courier New" w:cs="Courier New"/>
-          <w:b/>
-          <w:bCs/>
-          <w:color w:val="000000" w:themeColor="text1"/>
-          <w:kern w:val="0"/>
-          <w:sz w:val="20"/>
-          <w:szCs w:val="20"/>
-        </w:rPr>
-      </w:pPr>
-      <w:r>
-        <w:rPr>
-          <w:rFonts w:ascii="Courier New" w:hAnsi="Courier New" w:cs="Courier New"/>
-          <w:b/>
-          <w:bCs/>
-          <w:color w:val="000000" w:themeColor="text1"/>
-          <w:kern w:val="0"/>
-          <w:sz w:val="20"/>
-          <w:szCs w:val="20"/>
-        </w:rPr>
-        <w:t>Идентификатор   государственного   контракта,  договора  (соглашения)  (при</w:t>
-      </w:r>
-    </w:p>
-    <w:p>
-      <w:pPr>
-        <w:pStyle w:val="1"/>
-        <w:keepNext w:val="0"/>
-        <w:autoSpaceDE w:val="0"/>
-        <w:autoSpaceDN w:val="0"/>
-        <w:adjustRightInd w:val="0"/>
-        <w:spacing w:before="0" w:after="0"/>
-        <w:jc w:val="both"/>
-        <w:rPr>
-          <w:rFonts w:ascii="Courier New" w:hAnsi="Courier New" w:cs="Courier New"/>
-          <w:b/>
-          <w:bCs/>
-          <w:color w:val="000000" w:themeColor="text1"/>
-          <w:kern w:val="0"/>
-          <w:sz w:val="20"/>
-          <w:szCs w:val="20"/>
-        </w:rPr>
-      </w:pPr>
-      <w:r>
-        <w:rPr>
-          <w:rFonts w:ascii="Courier New" w:hAnsi="Courier New" w:cs="Courier New"/>
-          <w:b/>
-          <w:bCs/>
-          <w:color w:val="000000" w:themeColor="text1"/>
-          <w:kern w:val="0"/>
-          <w:sz w:val="20"/>
-          <w:szCs w:val="20"/>
-        </w:rPr>
-        <w:t>наличии) __________________________ (8)</w:t>
       </w:r>
     </w:p>
     <w:p>
@@ -4830,7 +4766,7 @@
     </w:p>
     <w:sectPr>
       <w:pgSz w:w="16838" w:h="11905" w:orient="landscape"/>
-      <w:pgMar w:top="1134" w:right="1134" w:bottom="851" w:left="1134" w:header="0" w:footer="0" w:gutter="0"/>
+      <w:pgMar w:top="720" w:right="720" w:bottom="720" w:left="720" w:header="0" w:footer="0" w:gutter="0"/>
       <w:cols w:space="720"/>
       <w:noEndnote/>
       <w:docGrid w:linePitch="326"/>

</xml_diff>

<commit_message>
Change all classes for MTVQA dataset template
</commit_message>
<xml_diff>
--- a/templates/invoice/invoice_template.docx
+++ b/templates/invoice/invoice_template.docx
@@ -258,19 +258,45 @@
           <w:szCs w:val="20"/>
           <w:u w:val="single"/>
         </w:rPr>
-        <w:t>{{seller}}</w:t>
-      </w:r>
-      <w:r>
-        <w:rPr>
-          <w:rFonts w:ascii="Courier New" w:hAnsi="Courier New" w:cs="Courier New"/>
-          <w:b/>
-          <w:bCs/>
-          <w:color w:val="000000" w:themeColor="text1"/>
-          <w:kern w:val="0"/>
-          <w:sz w:val="20"/>
-          <w:szCs w:val="20"/>
-        </w:rPr>
-        <w:t>___________________________________________ (2)</w:t>
+        <w:t>{{seller</w:t>
+      </w:r>
+      <w:r>
+        <w:rPr>
+          <w:rFonts w:ascii="Courier New" w:hAnsi="Courier New" w:cs="Courier New"/>
+          <w:b/>
+          <w:bCs/>
+          <w:color w:val="000000" w:themeColor="text1"/>
+          <w:kern w:val="0"/>
+          <w:sz w:val="20"/>
+          <w:szCs w:val="20"/>
+          <w:u w:val="single"/>
+        </w:rPr>
+        <w:t>_name</w:t>
+      </w:r>
+      <w:r>
+        <w:rPr>
+          <w:rFonts w:ascii="Courier New" w:hAnsi="Courier New" w:cs="Courier New"/>
+          <w:b/>
+          <w:bCs/>
+          <w:color w:val="000000" w:themeColor="text1"/>
+          <w:kern w:val="0"/>
+          <w:sz w:val="20"/>
+          <w:szCs w:val="20"/>
+          <w:u w:val="single"/>
+        </w:rPr>
+        <w:t>}}</w:t>
+      </w:r>
+      <w:r>
+        <w:rPr>
+          <w:rFonts w:ascii="Courier New" w:hAnsi="Courier New" w:cs="Courier New"/>
+          <w:b/>
+          <w:bCs/>
+          <w:color w:val="000000" w:themeColor="text1"/>
+          <w:kern w:val="0"/>
+          <w:sz w:val="20"/>
+          <w:szCs w:val="20"/>
+        </w:rPr>
+        <w:t>_____________________________ (2)</w:t>
       </w:r>
     </w:p>
     <w:p>
@@ -353,7 +379,7 @@
           <w:sz w:val="20"/>
           <w:szCs w:val="20"/>
         </w:rPr>
-        <w:t>________________________________________ (2а)</w:t>
+        <w:t>______________________________ (2а)</w:t>
       </w:r>
     </w:p>
     <w:p>
@@ -436,7 +462,7 @@
           <w:sz w:val="20"/>
           <w:szCs w:val="20"/>
         </w:rPr>
-        <w:t>_______________________________ (2б)</w:t>
+        <w:t>_____________________ (2б)</w:t>
       </w:r>
     </w:p>
     <w:p>
@@ -572,7 +598,7 @@
           <w:sz w:val="20"/>
           <w:szCs w:val="20"/>
         </w:rPr>
-        <w:t>____________ (3)</w:t>
+        <w:t>____ (3)</w:t>
       </w:r>
     </w:p>
     <w:p>
@@ -684,7 +710,7 @@
           <w:sz w:val="20"/>
           <w:szCs w:val="20"/>
         </w:rPr>
-        <w:t>________________ (4)</w:t>
+        <w:t>___________ (4)</w:t>
       </w:r>
     </w:p>
     <w:p>
@@ -716,7 +742,7 @@
           <w:sz w:val="20"/>
           <w:szCs w:val="20"/>
         </w:rPr>
-        <w:t>К платежно-расчетному документу N _________ от _______________________ (5)</w:t>
+        <w:t>К платежно-расчетному документу N _________ от ______________ (5)</w:t>
       </w:r>
     </w:p>
     <w:p>
@@ -761,19 +787,45 @@
           <w:szCs w:val="20"/>
           <w:u w:val="single"/>
         </w:rPr>
-        <w:t>{{buyer}}</w:t>
-      </w:r>
-      <w:r>
-        <w:rPr>
-          <w:rFonts w:ascii="Courier New" w:hAnsi="Courier New" w:cs="Courier New"/>
-          <w:b/>
-          <w:bCs/>
-          <w:color w:val="000000" w:themeColor="text1"/>
-          <w:kern w:val="0"/>
-          <w:sz w:val="20"/>
-          <w:szCs w:val="20"/>
-        </w:rPr>
-        <w:t>___________________________________________ (6)</w:t>
+        <w:t>{{buyer</w:t>
+      </w:r>
+      <w:r>
+        <w:rPr>
+          <w:rFonts w:ascii="Courier New" w:hAnsi="Courier New" w:cs="Courier New"/>
+          <w:b/>
+          <w:bCs/>
+          <w:color w:val="000000" w:themeColor="text1"/>
+          <w:kern w:val="0"/>
+          <w:sz w:val="20"/>
+          <w:szCs w:val="20"/>
+          <w:u w:val="single"/>
+        </w:rPr>
+        <w:t>_name</w:t>
+      </w:r>
+      <w:r>
+        <w:rPr>
+          <w:rFonts w:ascii="Courier New" w:hAnsi="Courier New" w:cs="Courier New"/>
+          <w:b/>
+          <w:bCs/>
+          <w:color w:val="000000" w:themeColor="text1"/>
+          <w:kern w:val="0"/>
+          <w:sz w:val="20"/>
+          <w:szCs w:val="20"/>
+          <w:u w:val="single"/>
+        </w:rPr>
+        <w:t>}}</w:t>
+      </w:r>
+      <w:r>
+        <w:rPr>
+          <w:rFonts w:ascii="Courier New" w:hAnsi="Courier New" w:cs="Courier New"/>
+          <w:b/>
+          <w:bCs/>
+          <w:color w:val="000000" w:themeColor="text1"/>
+          <w:kern w:val="0"/>
+          <w:sz w:val="20"/>
+          <w:szCs w:val="20"/>
+        </w:rPr>
+        <w:t>_____________________________ (6)</w:t>
       </w:r>
     </w:p>
     <w:p>
@@ -830,7 +882,7 @@
           <w:sz w:val="20"/>
           <w:szCs w:val="20"/>
         </w:rPr>
-        <w:t>__________________________________________ (6а)</w:t>
+        <w:t>________________________________ (6а)</w:t>
       </w:r>
     </w:p>
     <w:p>
@@ -887,7 +939,7 @@
           <w:sz w:val="20"/>
           <w:szCs w:val="20"/>
         </w:rPr>
-        <w:t>____________________________ (6б)</w:t>
+        <w:t>__________________ (6б)</w:t>
       </w:r>
     </w:p>
     <w:p>
@@ -945,7 +997,7 @@
           <w:sz w:val="20"/>
           <w:szCs w:val="20"/>
         </w:rPr>
-        <w:t>____________________ (7)</w:t>
+        <w:t>___________ (7)</w:t>
       </w:r>
     </w:p>
     <w:p>
@@ -4164,29 +4216,7 @@
                 <w:szCs w:val="16"/>
                 <w:lang w:val="en-US"/>
               </w:rPr>
-              <w:t>{{</w:t>
-            </w:r>
-            <w:proofErr w:type="spellStart"/>
-            <w:r>
-              <w:rPr>
-                <w:rFonts w:cs="Times New Roman"/>
-                <w:color w:val="000000" w:themeColor="text1"/>
-                <w:sz w:val="16"/>
-                <w:szCs w:val="16"/>
-                <w:lang w:val="en-US"/>
-              </w:rPr>
-              <w:t>netsum</w:t>
-            </w:r>
-            <w:proofErr w:type="spellEnd"/>
-            <w:r>
-              <w:rPr>
-                <w:rFonts w:cs="Times New Roman"/>
-                <w:color w:val="000000" w:themeColor="text1"/>
-                <w:sz w:val="16"/>
-                <w:szCs w:val="16"/>
-                <w:lang w:val="en-US"/>
-              </w:rPr>
-              <w:t>}}</w:t>
+              <w:t>{{netsum}}</w:t>
             </w:r>
           </w:p>
         </w:tc>
@@ -4256,29 +4286,7 @@
                 <w:szCs w:val="16"/>
                 <w:lang w:val="en-US"/>
               </w:rPr>
-              <w:t>{{</w:t>
-            </w:r>
-            <w:proofErr w:type="spellStart"/>
-            <w:r>
-              <w:rPr>
-                <w:rFonts w:cs="Times New Roman"/>
-                <w:color w:val="000000" w:themeColor="text1"/>
-                <w:sz w:val="16"/>
-                <w:szCs w:val="16"/>
-                <w:lang w:val="en-US"/>
-              </w:rPr>
-              <w:t>ncs</w:t>
-            </w:r>
-            <w:proofErr w:type="spellEnd"/>
-            <w:r>
-              <w:rPr>
-                <w:rFonts w:cs="Times New Roman"/>
-                <w:color w:val="000000" w:themeColor="text1"/>
-                <w:sz w:val="16"/>
-                <w:szCs w:val="16"/>
-                <w:lang w:val="en-US"/>
-              </w:rPr>
-              <w:t>}}</w:t>
+              <w:t>{{ncs}}</w:t>
             </w:r>
           </w:p>
         </w:tc>
@@ -4312,29 +4320,7 @@
                 <w:szCs w:val="16"/>
                 <w:lang w:val="en-US"/>
               </w:rPr>
-              <w:t>{{</w:t>
-            </w:r>
-            <w:proofErr w:type="spellStart"/>
-            <w:r>
-              <w:rPr>
-                <w:rFonts w:cs="Times New Roman"/>
-                <w:color w:val="000000" w:themeColor="text1"/>
-                <w:sz w:val="16"/>
-                <w:szCs w:val="16"/>
-                <w:lang w:val="en-US"/>
-              </w:rPr>
-              <w:t>gen_cost</w:t>
-            </w:r>
-            <w:proofErr w:type="spellEnd"/>
-            <w:r>
-              <w:rPr>
-                <w:rFonts w:cs="Times New Roman"/>
-                <w:color w:val="000000" w:themeColor="text1"/>
-                <w:sz w:val="16"/>
-                <w:szCs w:val="16"/>
-                <w:lang w:val="en-US"/>
-              </w:rPr>
-              <w:t>}}</w:t>
+              <w:t>{{gen_cost}}</w:t>
             </w:r>
           </w:p>
         </w:tc>

</xml_diff>